<commit_message>
Updated script name and documentation
</commit_message>
<xml_diff>
--- a/Personal Purchases.docx
+++ b/Personal Purchases.docx
@@ -34,76 +34,6 @@
           <w:szCs w:val="24"/>
         </w:rPr>
       </w:pPr>
-      <w:r>
-        <w:rPr>
-          <w:noProof/>
-          <w:sz w:val="24"/>
-          <w:szCs w:val="24"/>
-        </w:rPr>
-        <w:drawing>
-          <wp:anchor distT="0" distB="0" distL="114300" distR="114300" simplePos="0" relativeHeight="251668480" behindDoc="1" locked="0" layoutInCell="1" allowOverlap="1">
-            <wp:simplePos x="0" y="0"/>
-            <wp:positionH relativeFrom="margin">
-              <wp:align>right</wp:align>
-            </wp:positionH>
-            <wp:positionV relativeFrom="paragraph">
-              <wp:posOffset>835660</wp:posOffset>
-            </wp:positionV>
-            <wp:extent cx="3738245" cy="1821180"/>
-            <wp:effectExtent l="0" t="0" r="0" b="7620"/>
-            <wp:wrapTight wrapText="bothSides">
-              <wp:wrapPolygon edited="0">
-                <wp:start x="0" y="0"/>
-                <wp:lineTo x="0" y="21464"/>
-                <wp:lineTo x="21464" y="21464"/>
-                <wp:lineTo x="21464" y="0"/>
-                <wp:lineTo x="0" y="0"/>
-              </wp:wrapPolygon>
-            </wp:wrapTight>
-            <wp:docPr id="3" name="Picture 3"/>
-            <wp:cNvGraphicFramePr>
-              <a:graphicFrameLocks xmlns:a="http://schemas.openxmlformats.org/drawingml/2006/main" noChangeAspect="1"/>
-            </wp:cNvGraphicFramePr>
-            <a:graphic xmlns:a="http://schemas.openxmlformats.org/drawingml/2006/main">
-              <a:graphicData uri="http://schemas.openxmlformats.org/drawingml/2006/picture">
-                <pic:pic xmlns:pic="http://schemas.openxmlformats.org/drawingml/2006/picture">
-                  <pic:nvPicPr>
-                    <pic:cNvPr id="3" name="repo.PNG"/>
-                    <pic:cNvPicPr/>
-                  </pic:nvPicPr>
-                  <pic:blipFill>
-                    <a:blip r:embed="rId5" cstate="print">
-                      <a:extLst>
-                        <a:ext uri="{28A0092B-C50C-407E-A947-70E740481C1C}">
-                          <a14:useLocalDpi xmlns:a14="http://schemas.microsoft.com/office/drawing/2010/main" val="0"/>
-                        </a:ext>
-                      </a:extLst>
-                    </a:blip>
-                    <a:stretch>
-                      <a:fillRect/>
-                    </a:stretch>
-                  </pic:blipFill>
-                  <pic:spPr>
-                    <a:xfrm>
-                      <a:off x="0" y="0"/>
-                      <a:ext cx="3738245" cy="1821180"/>
-                    </a:xfrm>
-                    <a:prstGeom prst="rect">
-                      <a:avLst/>
-                    </a:prstGeom>
-                  </pic:spPr>
-                </pic:pic>
-              </a:graphicData>
-            </a:graphic>
-            <wp14:sizeRelH relativeFrom="margin">
-              <wp14:pctWidth>0</wp14:pctWidth>
-            </wp14:sizeRelH>
-            <wp14:sizeRelV relativeFrom="margin">
-              <wp14:pctHeight>0</wp14:pctHeight>
-            </wp14:sizeRelV>
-          </wp:anchor>
-        </w:drawing>
-      </w:r>
       <w:r>
         <w:rPr>
           <w:noProof/>
@@ -142,7 +72,7 @@
                     <pic:cNvPicPr/>
                   </pic:nvPicPr>
                   <pic:blipFill>
-                    <a:blip r:embed="rId6" cstate="print">
+                    <a:blip r:embed="rId5" cstate="print">
                       <a:extLst>
                         <a:ext uri="{28A0092B-C50C-407E-A947-70E740481C1C}">
                           <a14:useLocalDpi xmlns:a14="http://schemas.microsoft.com/office/drawing/2010/main" val="0"/>
@@ -177,80 +107,28 @@
           <w:szCs w:val="24"/>
         </w:rPr>
         <w:tab/>
-        <w:t xml:space="preserve">The first thing we need to do is get the program on your computer. Follow this link, </w:t>
-      </w:r>
-      <w:hyperlink r:id="rId7" w:history="1">
-        <w:r>
-          <w:rPr>
-            <w:rStyle w:val="Hyperlink"/>
-            <w:sz w:val="24"/>
-            <w:szCs w:val="24"/>
-          </w:rPr>
-          <w:t>https://github.com/Snow-College-Internal-Auditor</w:t>
-        </w:r>
-      </w:hyperlink>
-      <w:r>
-        <w:rPr>
-          <w:sz w:val="24"/>
-          <w:szCs w:val="24"/>
-        </w:rPr>
-        <w:t>, to GitHub. On this page you will see multiple scripts for the Audit department. The one you are interested in is P</w:t>
-      </w:r>
-      <w:r>
-        <w:rPr>
-          <w:sz w:val="24"/>
-          <w:szCs w:val="24"/>
-        </w:rPr>
-        <w:t>-</w:t>
-      </w:r>
-      <w:r>
-        <w:rPr>
-          <w:sz w:val="24"/>
-          <w:szCs w:val="24"/>
-        </w:rPr>
-        <w:t>card</w:t>
-      </w:r>
-      <w:r>
-        <w:rPr>
-          <w:sz w:val="24"/>
-          <w:szCs w:val="24"/>
-        </w:rPr>
-        <w:t>_Personal_Purchases</w:t>
-      </w:r>
-      <w:r>
-        <w:rPr>
-          <w:sz w:val="24"/>
-          <w:szCs w:val="24"/>
-        </w:rPr>
-        <w:t xml:space="preserve">. </w:t>
-      </w:r>
-      <w:r>
-        <w:rPr>
-          <w:sz w:val="24"/>
-          <w:szCs w:val="24"/>
-        </w:rPr>
-        <w:t>Note t</w:t>
-      </w:r>
-      <w:r>
-        <w:rPr>
-          <w:sz w:val="24"/>
-          <w:szCs w:val="24"/>
-        </w:rPr>
-        <w:t xml:space="preserve">his might not be </w:t>
-      </w:r>
-      <w:r>
-        <w:rPr>
-          <w:sz w:val="24"/>
-          <w:szCs w:val="24"/>
-        </w:rPr>
-        <w:t>the third one from the top</w:t>
-      </w:r>
-      <w:r>
-        <w:rPr>
-          <w:sz w:val="24"/>
-          <w:szCs w:val="24"/>
-        </w:rPr>
-        <w:t xml:space="preserve">. </w:t>
+      </w:r>
+      <w:r>
+        <w:rPr>
+          <w:sz w:val="24"/>
+          <w:szCs w:val="24"/>
+        </w:rPr>
+        <w:tab/>
+        <w:t xml:space="preserve">The first thing we need to do is get the program from split transactions on your computer. Follow this link, </w:t>
+      </w:r>
+      <w:r>
+        <w:rPr>
+          <w:sz w:val="24"/>
+          <w:szCs w:val="24"/>
+        </w:rPr>
+        <w:t>https://github.com/Snow-College-Internal-Auditor/P-card_Personal_Purchases</w:t>
+      </w:r>
+      <w:r>
+        <w:rPr>
+          <w:sz w:val="24"/>
+          <w:szCs w:val="24"/>
+        </w:rPr>
+        <w:t xml:space="preserve">, to GitHub. </w:t>
       </w:r>
     </w:p>
     <w:p>
@@ -391,7 +269,6 @@
           <w:sz w:val="24"/>
           <w:szCs w:val="24"/>
         </w:rPr>
-        <w:lastRenderedPageBreak/>
         <w:t xml:space="preserve">Once this has downloaded go to your download folder and find this file. When this file has been located right click it and look for the command “Extract All…”. This will open up a dialog box that asks for where you want to extract the to. Select where you would like to have the file saved, it does not matter where, once this is done navigate to that location on your computer.   </w:t>
       </w:r>
     </w:p>
@@ -434,6 +311,7 @@
           <w:sz w:val="24"/>
           <w:szCs w:val="24"/>
         </w:rPr>
+        <w:lastRenderedPageBreak/>
         <w:drawing>
           <wp:anchor distT="0" distB="0" distL="114300" distR="114300" simplePos="0" relativeHeight="251661312" behindDoc="1" locked="0" layoutInCell="1" allowOverlap="1" wp14:anchorId="69838BE9" wp14:editId="769B5850">
             <wp:simplePos x="0" y="0"/>
@@ -466,7 +344,7 @@
                     <pic:cNvPicPr/>
                   </pic:nvPicPr>
                   <pic:blipFill>
-                    <a:blip r:embed="rId8">
+                    <a:blip r:embed="rId6">
                       <a:extLst>
                         <a:ext uri="{28A0092B-C50C-407E-A947-70E740481C1C}">
                           <a14:useLocalDpi xmlns:a14="http://schemas.microsoft.com/office/drawing/2010/main" val="0"/>
@@ -560,7 +438,6 @@
           <w:sz w:val="24"/>
           <w:szCs w:val="24"/>
         </w:rPr>
-        <w:lastRenderedPageBreak/>
         <w:t>Creating a new tab:</w:t>
       </w:r>
     </w:p>
@@ -583,6 +460,7 @@
           <w:sz w:val="24"/>
           <w:szCs w:val="24"/>
         </w:rPr>
+        <w:lastRenderedPageBreak/>
         <w:drawing>
           <wp:anchor distT="0" distB="0" distL="114300" distR="114300" simplePos="0" relativeHeight="251662336" behindDoc="1" locked="0" layoutInCell="1" allowOverlap="1" wp14:anchorId="4097D9C4" wp14:editId="1C8A12D7">
             <wp:simplePos x="0" y="0"/>
@@ -615,7 +493,7 @@
                     <pic:cNvPicPr/>
                   </pic:nvPicPr>
                   <pic:blipFill>
-                    <a:blip r:embed="rId9">
+                    <a:blip r:embed="rId7">
                       <a:extLst>
                         <a:ext uri="{28A0092B-C50C-407E-A947-70E740481C1C}">
                           <a14:useLocalDpi xmlns:a14="http://schemas.microsoft.com/office/drawing/2010/main" val="0"/>
@@ -770,7 +648,7 @@
                     <pic:cNvPicPr/>
                   </pic:nvPicPr>
                   <pic:blipFill>
-                    <a:blip r:embed="rId10">
+                    <a:blip r:embed="rId8">
                       <a:extLst>
                         <a:ext uri="{28A0092B-C50C-407E-A947-70E740481C1C}">
                           <a14:useLocalDpi xmlns:a14="http://schemas.microsoft.com/office/drawing/2010/main" val="0"/>
@@ -828,15 +706,7 @@
           <w:sz w:val="24"/>
           <w:szCs w:val="24"/>
         </w:rPr>
-        <w:t xml:space="preserve">Once on the tab of your choice click the New Group button at the button right of your screen. This should add a new group under the selected tab. You can </w:t>
-      </w:r>
-      <w:r>
-        <w:rPr>
-          <w:sz w:val="24"/>
-          <w:szCs w:val="24"/>
-        </w:rPr>
-        <w:lastRenderedPageBreak/>
-        <w:t>rename this group</w:t>
+        <w:t>Once on the tab of your choice click the New Group button at the button right of your screen. This should add a new group under the selected tab. You can rename this group</w:t>
       </w:r>
       <w:r>
         <w:rPr>
@@ -871,6 +741,7 @@
           <w:sz w:val="24"/>
           <w:szCs w:val="24"/>
         </w:rPr>
+        <w:lastRenderedPageBreak/>
         <w:t>Once you have your new tab</w:t>
       </w:r>
       <w:r>
@@ -1009,7 +880,7 @@
                     <pic:cNvPicPr/>
                   </pic:nvPicPr>
                   <pic:blipFill>
-                    <a:blip r:embed="rId11">
+                    <a:blip r:embed="rId9">
                       <a:extLst>
                         <a:ext uri="{28A0092B-C50C-407E-A947-70E740481C1C}">
                           <a14:useLocalDpi xmlns:a14="http://schemas.microsoft.com/office/drawing/2010/main" val="0"/>
@@ -1115,7 +986,7 @@
                     <pic:cNvPicPr/>
                   </pic:nvPicPr>
                   <pic:blipFill>
-                    <a:blip r:embed="rId12">
+                    <a:blip r:embed="rId10">
                       <a:extLst>
                         <a:ext uri="{28A0092B-C50C-407E-A947-70E740481C1C}">
                           <a14:useLocalDpi xmlns:a14="http://schemas.microsoft.com/office/drawing/2010/main" val="0"/>
@@ -1241,7 +1112,7 @@
                     <pic:cNvPicPr/>
                   </pic:nvPicPr>
                   <pic:blipFill>
-                    <a:blip r:embed="rId13" cstate="print">
+                    <a:blip r:embed="rId11" cstate="print">
                       <a:extLst>
                         <a:ext uri="{28A0092B-C50C-407E-A947-70E740481C1C}">
                           <a14:useLocalDpi xmlns:a14="http://schemas.microsoft.com/office/drawing/2010/main" val="0"/>
@@ -1353,7 +1224,7 @@
                     <pic:cNvPicPr/>
                   </pic:nvPicPr>
                   <pic:blipFill>
-                    <a:blip r:embed="rId14" cstate="print">
+                    <a:blip r:embed="rId12" cstate="print">
                       <a:extLst>
                         <a:ext uri="{28A0092B-C50C-407E-A947-70E740481C1C}">
                           <a14:useLocalDpi xmlns:a14="http://schemas.microsoft.com/office/drawing/2010/main" val="0"/>
@@ -1469,14 +1340,7 @@
           <w:sz w:val="24"/>
           <w:szCs w:val="24"/>
         </w:rPr>
-        <w:t xml:space="preserve"> and click that</w:t>
-      </w:r>
-      <w:r>
-        <w:rPr>
-          <w:sz w:val="24"/>
-          <w:szCs w:val="24"/>
-        </w:rPr>
-        <w:t>.</w:t>
+        <w:t xml:space="preserve"> and click that.</w:t>
       </w:r>
     </w:p>
     <w:p>
@@ -1497,42 +1361,14 @@
           <w:sz w:val="24"/>
           <w:szCs w:val="24"/>
         </w:rPr>
-        <w:t xml:space="preserve">First the script </w:t>
-      </w:r>
-      <w:r>
-        <w:rPr>
-          <w:sz w:val="24"/>
-          <w:szCs w:val="24"/>
-        </w:rPr>
-        <w:t>w</w:t>
-      </w:r>
-      <w:r>
-        <w:rPr>
-          <w:sz w:val="24"/>
-          <w:szCs w:val="24"/>
-        </w:rPr>
-        <w:t>ill ask you to input the month you are comparing the last year to. Enter in the name of the month</w:t>
-      </w:r>
-      <w:r>
-        <w:rPr>
-          <w:sz w:val="24"/>
-          <w:szCs w:val="24"/>
-        </w:rPr>
-        <w:t>, it d</w:t>
-      </w:r>
-      <w:r>
-        <w:rPr>
-          <w:sz w:val="24"/>
-          <w:szCs w:val="24"/>
-        </w:rPr>
-        <w:t>oes not matter how long you make it</w:t>
-      </w:r>
-      <w:r>
-        <w:rPr>
-          <w:sz w:val="24"/>
-          <w:szCs w:val="24"/>
-        </w:rPr>
-        <w:t>,</w:t>
+        <w:t xml:space="preserve">You then will be </w:t>
+      </w:r>
+      <w:r>
+        <w:rPr>
+          <w:sz w:val="24"/>
+          <w:szCs w:val="24"/>
+        </w:rPr>
+        <w:t xml:space="preserve">asked how many P-Card files you want to pull into IDEA. </w:t>
       </w:r>
       <w:r>
         <w:rPr>
@@ -1546,14 +1382,21 @@
           <w:sz w:val="24"/>
           <w:szCs w:val="24"/>
         </w:rPr>
-        <w:t>then</w:t>
-      </w:r>
-      <w:r>
-        <w:rPr>
-          <w:sz w:val="24"/>
-          <w:szCs w:val="24"/>
-        </w:rPr>
-        <w:t xml:space="preserve"> click OK</w:t>
+        <w:t xml:space="preserve">You will then be able to pick the files you want. </w:t>
+      </w:r>
+      <w:r>
+        <w:rPr>
+          <w:sz w:val="24"/>
+          <w:szCs w:val="24"/>
+        </w:rPr>
+        <w:t>Navigate to the location of the file you want to pull. For this script you will want to select the Excel file</w:t>
+      </w:r>
+      <w:r>
+        <w:rPr>
+          <w:sz w:val="24"/>
+          <w:szCs w:val="24"/>
+        </w:rPr>
+        <w:t xml:space="preserve">s only. </w:t>
       </w:r>
     </w:p>
     <w:p>
@@ -1574,49 +1417,77 @@
           <w:sz w:val="24"/>
           <w:szCs w:val="24"/>
         </w:rPr>
-        <w:t xml:space="preserve">You then will be prompted to select the starting file. Navigate to the location of the file you want to pull.  </w:t>
-      </w:r>
-    </w:p>
-    <w:p>
-      <w:pPr>
-        <w:pStyle w:val="ListParagraph"/>
-        <w:numPr>
-          <w:ilvl w:val="0"/>
-          <w:numId w:val="3"/>
-        </w:numPr>
-        <w:spacing w:line="480" w:lineRule="auto"/>
-        <w:rPr>
-          <w:sz w:val="24"/>
-          <w:szCs w:val="24"/>
-        </w:rPr>
-      </w:pPr>
+        <w:t>After this the script will run to finish. A</w:t>
+      </w:r>
+      <w:r>
+        <w:rPr>
+          <w:sz w:val="24"/>
+          <w:szCs w:val="24"/>
+        </w:rPr>
+        <w:t xml:space="preserve"> new file</w:t>
+      </w:r>
+      <w:r>
+        <w:rPr>
+          <w:sz w:val="24"/>
+          <w:szCs w:val="24"/>
+        </w:rPr>
+        <w:t xml:space="preserve"> will be</w:t>
+      </w:r>
+      <w:r>
+        <w:rPr>
+          <w:sz w:val="24"/>
+          <w:szCs w:val="24"/>
+        </w:rPr>
+        <w:t xml:space="preserve"> created</w:t>
+      </w:r>
+      <w:r>
+        <w:rPr>
+          <w:sz w:val="24"/>
+          <w:szCs w:val="24"/>
+        </w:rPr>
+        <w:t xml:space="preserve"> which</w:t>
+      </w:r>
+      <w:r>
+        <w:rPr>
+          <w:sz w:val="24"/>
+          <w:szCs w:val="24"/>
+        </w:rPr>
+        <w:t xml:space="preserve"> will hold all of the sub-databases that had no information in them. </w:t>
+      </w:r>
+      <w:r>
+        <w:rPr>
+          <w:sz w:val="24"/>
+          <w:szCs w:val="24"/>
+        </w:rPr>
+        <w:t xml:space="preserve">The rest of the databases will be merged into one database called, “List of blocked Merchant Category Codes Cleaned.” </w:t>
+      </w:r>
+      <w:r>
+        <w:rPr>
+          <w:sz w:val="24"/>
+          <w:szCs w:val="24"/>
+        </w:rPr>
+        <w:t xml:space="preserve"> </w:t>
+      </w:r>
+    </w:p>
+    <w:p>
+      <w:pPr>
+        <w:pStyle w:val="ListParagraph"/>
+        <w:spacing w:line="480" w:lineRule="auto"/>
+        <w:rPr>
+          <w:sz w:val="24"/>
+          <w:szCs w:val="24"/>
+        </w:rPr>
+      </w:pPr>
+      <w:bookmarkStart w:id="0" w:name="_GoBack"/>
       <w:r>
         <w:rPr>
           <w:noProof/>
-          <w:sz w:val="24"/>
-          <w:szCs w:val="24"/>
         </w:rPr>
         <w:drawing>
-          <wp:anchor distT="0" distB="0" distL="114300" distR="114300" simplePos="0" relativeHeight="251671552" behindDoc="1" locked="0" layoutInCell="1" allowOverlap="1">
-            <wp:simplePos x="0" y="0"/>
-            <wp:positionH relativeFrom="column">
-              <wp:posOffset>2979420</wp:posOffset>
-            </wp:positionH>
-            <wp:positionV relativeFrom="paragraph">
-              <wp:posOffset>353695</wp:posOffset>
-            </wp:positionV>
-            <wp:extent cx="3131820" cy="2058035"/>
-            <wp:effectExtent l="0" t="0" r="0" b="0"/>
-            <wp:wrapTight wrapText="bothSides">
-              <wp:wrapPolygon edited="0">
-                <wp:start x="0" y="0"/>
-                <wp:lineTo x="0" y="21393"/>
-                <wp:lineTo x="21416" y="21393"/>
-                <wp:lineTo x="21416" y="0"/>
-                <wp:lineTo x="0" y="0"/>
-              </wp:wrapPolygon>
-            </wp:wrapTight>
-            <wp:docPr id="13" name="Picture 13"/>
+          <wp:inline distT="0" distB="0" distL="0" distR="0" wp14:anchorId="61231009" wp14:editId="0C3975C5">
+            <wp:extent cx="3649980" cy="3305260"/>
+            <wp:effectExtent l="0" t="0" r="7620" b="9525"/>
+            <wp:docPr id="1" name="Picture 1"/>
             <wp:cNvGraphicFramePr>
               <a:graphicFrameLocks xmlns:a="http://schemas.openxmlformats.org/drawingml/2006/main" noChangeAspect="1"/>
             </wp:cNvGraphicFramePr>
@@ -1624,17 +1495,11 @@
               <a:graphicData uri="http://schemas.openxmlformats.org/drawingml/2006/picture">
                 <pic:pic xmlns:pic="http://schemas.openxmlformats.org/drawingml/2006/picture">
                   <pic:nvPicPr>
-                    <pic:cNvPr id="13" name="filename.PNG"/>
+                    <pic:cNvPr id="1" name=""/>
                     <pic:cNvPicPr/>
                   </pic:nvPicPr>
                   <pic:blipFill>
-                    <a:blip r:embed="rId15">
-                      <a:extLst>
-                        <a:ext uri="{28A0092B-C50C-407E-A947-70E740481C1C}">
-                          <a14:useLocalDpi xmlns:a14="http://schemas.microsoft.com/office/drawing/2010/main" val="0"/>
-                        </a:ext>
-                      </a:extLst>
-                    </a:blip>
+                    <a:blip r:embed="rId13"/>
                     <a:stretch>
                       <a:fillRect/>
                     </a:stretch>
@@ -1642,7 +1507,7 @@
                   <pic:spPr>
                     <a:xfrm>
                       <a:off x="0" y="0"/>
-                      <a:ext cx="3131820" cy="2058035"/>
+                      <a:ext cx="3656563" cy="3311221"/>
                     </a:xfrm>
                     <a:prstGeom prst="rect">
                       <a:avLst/>
@@ -1651,127 +1516,10 @@
                 </pic:pic>
               </a:graphicData>
             </a:graphic>
-            <wp14:sizeRelH relativeFrom="margin">
-              <wp14:pctWidth>0</wp14:pctWidth>
-            </wp14:sizeRelH>
-            <wp14:sizeRelV relativeFrom="margin">
-              <wp14:pctHeight>0</wp14:pctHeight>
-            </wp14:sizeRelV>
-          </wp:anchor>
+          </wp:inline>
         </w:drawing>
       </w:r>
-      <w:r>
-        <w:rPr>
-          <w:sz w:val="24"/>
-          <w:szCs w:val="24"/>
-        </w:rPr>
-        <w:t>The program will start running</w:t>
-      </w:r>
-      <w:r>
-        <w:rPr>
-          <w:sz w:val="24"/>
-          <w:szCs w:val="24"/>
-        </w:rPr>
-        <w:t xml:space="preserve">. </w:t>
-      </w:r>
-      <w:r>
-        <w:rPr>
-          <w:sz w:val="24"/>
-          <w:szCs w:val="24"/>
-        </w:rPr>
-        <w:t>Before ending another dialog box will appear asking for the name for the new file. Input a name or use the default name, if it is not already being used.</w:t>
-      </w:r>
-    </w:p>
-    <w:p>
-      <w:pPr>
-        <w:pStyle w:val="ListParagraph"/>
-        <w:numPr>
-          <w:ilvl w:val="0"/>
-          <w:numId w:val="3"/>
-        </w:numPr>
-        <w:spacing w:line="480" w:lineRule="auto"/>
-        <w:rPr>
-          <w:sz w:val="24"/>
-          <w:szCs w:val="24"/>
-        </w:rPr>
-      </w:pPr>
-      <w:r>
-        <w:rPr>
-          <w:noProof/>
-          <w:sz w:val="24"/>
-          <w:szCs w:val="24"/>
-        </w:rPr>
-        <w:drawing>
-          <wp:anchor distT="0" distB="0" distL="114300" distR="114300" simplePos="0" relativeHeight="251672576" behindDoc="1" locked="0" layoutInCell="1" allowOverlap="1">
-            <wp:simplePos x="0" y="0"/>
-            <wp:positionH relativeFrom="margin">
-              <wp:align>right</wp:align>
-            </wp:positionH>
-            <wp:positionV relativeFrom="paragraph">
-              <wp:posOffset>988695</wp:posOffset>
-            </wp:positionV>
-            <wp:extent cx="1684020" cy="1897728"/>
-            <wp:effectExtent l="0" t="0" r="0" b="7620"/>
-            <wp:wrapTight wrapText="bothSides">
-              <wp:wrapPolygon edited="0">
-                <wp:start x="0" y="0"/>
-                <wp:lineTo x="0" y="21470"/>
-                <wp:lineTo x="21258" y="21470"/>
-                <wp:lineTo x="21258" y="0"/>
-                <wp:lineTo x="0" y="0"/>
-              </wp:wrapPolygon>
-            </wp:wrapTight>
-            <wp:docPr id="14" name="Picture 14"/>
-            <wp:cNvGraphicFramePr>
-              <a:graphicFrameLocks xmlns:a="http://schemas.openxmlformats.org/drawingml/2006/main" noChangeAspect="1"/>
-            </wp:cNvGraphicFramePr>
-            <a:graphic xmlns:a="http://schemas.openxmlformats.org/drawingml/2006/main">
-              <a:graphicData uri="http://schemas.openxmlformats.org/drawingml/2006/picture">
-                <pic:pic xmlns:pic="http://schemas.openxmlformats.org/drawingml/2006/picture">
-                  <pic:nvPicPr>
-                    <pic:cNvPr id="14" name="empty_notempty.PNG"/>
-                    <pic:cNvPicPr/>
-                  </pic:nvPicPr>
-                  <pic:blipFill>
-                    <a:blip r:embed="rId16">
-                      <a:extLst>
-                        <a:ext uri="{28A0092B-C50C-407E-A947-70E740481C1C}">
-                          <a14:useLocalDpi xmlns:a14="http://schemas.microsoft.com/office/drawing/2010/main" val="0"/>
-                        </a:ext>
-                      </a:extLst>
-                    </a:blip>
-                    <a:stretch>
-                      <a:fillRect/>
-                    </a:stretch>
-                  </pic:blipFill>
-                  <pic:spPr>
-                    <a:xfrm>
-                      <a:off x="0" y="0"/>
-                      <a:ext cx="1684020" cy="1897728"/>
-                    </a:xfrm>
-                    <a:prstGeom prst="rect">
-                      <a:avLst/>
-                    </a:prstGeom>
-                  </pic:spPr>
-                </pic:pic>
-              </a:graphicData>
-            </a:graphic>
-            <wp14:sizeRelH relativeFrom="margin">
-              <wp14:pctWidth>0</wp14:pctWidth>
-            </wp14:sizeRelH>
-            <wp14:sizeRelV relativeFrom="margin">
-              <wp14:pctHeight>0</wp14:pctHeight>
-            </wp14:sizeRelV>
-          </wp:anchor>
-        </w:drawing>
-      </w:r>
-      <w:r>
-        <w:rPr>
-          <w:sz w:val="24"/>
-          <w:szCs w:val="24"/>
-        </w:rPr>
-        <w:t xml:space="preserve">The new file you created will hold all of the sub-databases that had no information in them. Your file explorer on the side should have the database for the month or year you pulled in, with the sub-databases that had data, and the new folder with the empty sub-databases. </w:t>
-      </w:r>
+      <w:bookmarkEnd w:id="0"/>
     </w:p>
     <w:p>
       <w:pPr>
@@ -1783,8 +1531,6 @@
           <w:szCs w:val="32"/>
         </w:rPr>
       </w:pPr>
-      <w:bookmarkStart w:id="0" w:name="_GoBack"/>
-      <w:bookmarkEnd w:id="0"/>
     </w:p>
     <w:p/>
     <w:sectPr>

</xml_diff>

<commit_message>
Updated documentation and removed unneeded files.
</commit_message>
<xml_diff>
--- a/Personal Purchases.docx
+++ b/Personal Purchases.docx
@@ -111,16 +111,7 @@
           <w:sz w:val="24"/>
           <w:szCs w:val="24"/>
         </w:rPr>
-        <w:t>Navigate to the location of th</w:t>
-      </w:r>
-      <w:bookmarkStart w:id="0" w:name="_GoBack"/>
-      <w:bookmarkEnd w:id="0"/>
-      <w:r>
-        <w:rPr>
-          <w:sz w:val="24"/>
-          <w:szCs w:val="24"/>
-        </w:rPr>
-        <w:t>e file you want to pull. For this script you will want to select the Excel file</w:t>
+        <w:t>Navigate to the location of the file you want to pull. For this script you will want to select the Excel file</w:t>
       </w:r>
       <w:r>
         <w:rPr>
@@ -148,6 +139,134 @@
           <w:sz w:val="24"/>
           <w:szCs w:val="24"/>
         </w:rPr>
+        <w:t>After the script runs for a second, you’ll be asked to bring in the list of approved vendors. This is a spread sheet off all the vendors that show up as unapproved purchase types but who are ok for employees to use. One example would be Kopy Katz. They show what up personal prints, which is not approved, but are an approved vendor to use. The file at the time of this documents write up was is called Approved Vendors. This should be located in</w:t>
+      </w:r>
+      <w:proofErr w:type="gramStart"/>
+      <w:r>
+        <w:rPr>
+          <w:sz w:val="24"/>
+          <w:szCs w:val="24"/>
+        </w:rPr>
+        <w:t xml:space="preserve"> ..</w:t>
+      </w:r>
+      <w:proofErr w:type="gramEnd"/>
+      <w:r>
+        <w:rPr>
+          <w:sz w:val="24"/>
+          <w:szCs w:val="24"/>
+        </w:rPr>
+        <w:t>/[Current Year]</w:t>
+      </w:r>
+      <w:r>
+        <w:rPr>
+          <w:sz w:val="24"/>
+          <w:szCs w:val="24"/>
+        </w:rPr>
+        <w:t xml:space="preserve"> Activities</w:t>
+      </w:r>
+      <w:r>
+        <w:rPr>
+          <w:sz w:val="24"/>
+          <w:szCs w:val="24"/>
+        </w:rPr>
+        <w:t>/</w:t>
+      </w:r>
+      <w:r>
+        <w:rPr>
+          <w:sz w:val="24"/>
+          <w:szCs w:val="24"/>
+        </w:rPr>
+        <w:t>A.04.</w:t>
+      </w:r>
+      <w:r>
+        <w:rPr>
+          <w:sz w:val="24"/>
+          <w:szCs w:val="24"/>
+        </w:rPr>
+        <w:t>[Current Year]</w:t>
+      </w:r>
+      <w:r>
+        <w:rPr>
+          <w:sz w:val="24"/>
+          <w:szCs w:val="24"/>
+        </w:rPr>
+        <w:t xml:space="preserve"> - Continuous Audits</w:t>
+      </w:r>
+      <w:r>
+        <w:rPr>
+          <w:sz w:val="24"/>
+          <w:szCs w:val="24"/>
+        </w:rPr>
+        <w:t>/</w:t>
+      </w:r>
+      <w:r>
+        <w:rPr>
+          <w:sz w:val="24"/>
+          <w:szCs w:val="24"/>
+        </w:rPr>
+        <w:t>Audits</w:t>
+      </w:r>
+      <w:r>
+        <w:rPr>
+          <w:sz w:val="24"/>
+          <w:szCs w:val="24"/>
+        </w:rPr>
+        <w:t>, example: ../</w:t>
+      </w:r>
+      <w:r>
+        <w:rPr>
+          <w:sz w:val="24"/>
+          <w:szCs w:val="24"/>
+        </w:rPr>
+        <w:t>2020 Activities</w:t>
+      </w:r>
+      <w:r>
+        <w:rPr>
+          <w:sz w:val="24"/>
+          <w:szCs w:val="24"/>
+        </w:rPr>
+        <w:t>/</w:t>
+      </w:r>
+      <w:r>
+        <w:rPr>
+          <w:sz w:val="24"/>
+          <w:szCs w:val="24"/>
+        </w:rPr>
+        <w:t>A.04.2020 - Continuous Audits</w:t>
+      </w:r>
+      <w:r>
+        <w:rPr>
+          <w:sz w:val="24"/>
+          <w:szCs w:val="24"/>
+        </w:rPr>
+        <w:t>/</w:t>
+      </w:r>
+      <w:r>
+        <w:rPr>
+          <w:sz w:val="24"/>
+          <w:szCs w:val="24"/>
+        </w:rPr>
+        <w:t>Audits</w:t>
+      </w:r>
+    </w:p>
+    <w:p>
+      <w:pPr>
+        <w:pStyle w:val="ListParagraph"/>
+        <w:numPr>
+          <w:ilvl w:val="0"/>
+          <w:numId w:val="3"/>
+        </w:numPr>
+        <w:spacing w:line="480" w:lineRule="auto"/>
+        <w:rPr>
+          <w:sz w:val="24"/>
+          <w:szCs w:val="24"/>
+        </w:rPr>
+      </w:pPr>
+      <w:r>
+        <w:rPr>
+          <w:sz w:val="24"/>
+          <w:szCs w:val="24"/>
+        </w:rPr>
         <w:t>After this the script will run to finish. A</w:t>
       </w:r>
       <w:r>
@@ -198,6 +317,160 @@
           <w:szCs w:val="24"/>
         </w:rPr>
         <w:t xml:space="preserve"> </w:t>
+      </w:r>
+    </w:p>
+    <w:p>
+      <w:pPr>
+        <w:pStyle w:val="ListParagraph"/>
+        <w:numPr>
+          <w:ilvl w:val="0"/>
+          <w:numId w:val="3"/>
+        </w:numPr>
+        <w:spacing w:line="480" w:lineRule="auto"/>
+        <w:rPr>
+          <w:sz w:val="24"/>
+          <w:szCs w:val="24"/>
+        </w:rPr>
+      </w:pPr>
+      <w:r>
+        <w:rPr>
+          <w:sz w:val="24"/>
+          <w:szCs w:val="24"/>
+        </w:rPr>
+        <w:t xml:space="preserve">In the last step you will be asked if you need to append the final result to a database or create a new one. </w:t>
+      </w:r>
+      <w:r>
+        <w:rPr>
+          <w:sz w:val="24"/>
+          <w:szCs w:val="24"/>
+        </w:rPr>
+        <w:t>If you say yes file explorer will open and you can find and select the database you want to append to.</w:t>
+      </w:r>
+      <w:r>
+        <w:rPr>
+          <w:sz w:val="24"/>
+          <w:szCs w:val="24"/>
+        </w:rPr>
+        <w:t xml:space="preserve"> It should be located in the current audit quarter </w:t>
+      </w:r>
+      <w:proofErr w:type="gramStart"/>
+      <w:r>
+        <w:rPr>
+          <w:sz w:val="24"/>
+          <w:szCs w:val="24"/>
+        </w:rPr>
+        <w:t>file, ..</w:t>
+      </w:r>
+      <w:proofErr w:type="gramEnd"/>
+      <w:r>
+        <w:rPr>
+          <w:sz w:val="24"/>
+          <w:szCs w:val="24"/>
+        </w:rPr>
+        <w:t>/[Current Year]</w:t>
+      </w:r>
+      <w:r>
+        <w:rPr>
+          <w:sz w:val="24"/>
+          <w:szCs w:val="24"/>
+        </w:rPr>
+        <w:t xml:space="preserve"> Activities</w:t>
+      </w:r>
+      <w:r>
+        <w:rPr>
+          <w:sz w:val="24"/>
+          <w:szCs w:val="24"/>
+        </w:rPr>
+        <w:t>/</w:t>
+      </w:r>
+      <w:r>
+        <w:rPr>
+          <w:sz w:val="24"/>
+          <w:szCs w:val="24"/>
+        </w:rPr>
+        <w:t>A.04.</w:t>
+      </w:r>
+      <w:r>
+        <w:rPr>
+          <w:sz w:val="24"/>
+          <w:szCs w:val="24"/>
+        </w:rPr>
+        <w:t>[Current Year]</w:t>
+      </w:r>
+      <w:r>
+        <w:rPr>
+          <w:sz w:val="24"/>
+          <w:szCs w:val="24"/>
+        </w:rPr>
+        <w:t xml:space="preserve"> - Continuous Audits</w:t>
+      </w:r>
+      <w:r>
+        <w:rPr>
+          <w:sz w:val="24"/>
+          <w:szCs w:val="24"/>
+        </w:rPr>
+        <w:t>/</w:t>
+      </w:r>
+      <w:r>
+        <w:rPr>
+          <w:sz w:val="24"/>
+          <w:szCs w:val="24"/>
+        </w:rPr>
+        <w:t>Audits</w:t>
+      </w:r>
+      <w:r>
+        <w:rPr>
+          <w:sz w:val="24"/>
+          <w:szCs w:val="24"/>
+        </w:rPr>
+        <w:t xml:space="preserve">/[Current Quarter file]. </w:t>
+      </w:r>
+      <w:r>
+        <w:rPr>
+          <w:sz w:val="24"/>
+          <w:szCs w:val="24"/>
+        </w:rPr>
+        <w:t xml:space="preserve"> It will bring that database in and add on your new results to the bottom of the sheet. If you say no it </w:t>
+      </w:r>
+      <w:proofErr w:type="gramStart"/>
+      <w:r>
+        <w:rPr>
+          <w:sz w:val="24"/>
+          <w:szCs w:val="24"/>
+        </w:rPr>
+        <w:t>create</w:t>
+      </w:r>
+      <w:proofErr w:type="gramEnd"/>
+      <w:r>
+        <w:rPr>
+          <w:sz w:val="24"/>
+          <w:szCs w:val="24"/>
+        </w:rPr>
+        <w:t xml:space="preserve"> a new </w:t>
+      </w:r>
+      <w:r>
+        <w:rPr>
+          <w:sz w:val="24"/>
+          <w:szCs w:val="24"/>
+        </w:rPr>
+        <w:t xml:space="preserve">a new database for you to append future audits </w:t>
+      </w:r>
+      <w:r>
+        <w:rPr>
+          <w:sz w:val="24"/>
+          <w:szCs w:val="24"/>
+        </w:rPr>
+        <w:lastRenderedPageBreak/>
+        <w:t>to later. You will then be given</w:t>
+      </w:r>
+      <w:bookmarkStart w:id="0" w:name="_GoBack"/>
+      <w:bookmarkEnd w:id="0"/>
+      <w:r>
+        <w:rPr>
+          <w:sz w:val="24"/>
+          <w:szCs w:val="24"/>
+        </w:rPr>
+        <w:t xml:space="preserve"> the option to save that new database somewhere on your computer. </w:t>
       </w:r>
     </w:p>
     <w:p>
@@ -261,7 +534,56 @@
         </w:rPr>
       </w:pPr>
     </w:p>
-    <w:p/>
+    <w:p>
+      <w:pPr>
+        <w:pStyle w:val="ListParagraph"/>
+        <w:spacing w:line="480" w:lineRule="auto"/>
+        <w:jc w:val="center"/>
+        <w:rPr>
+          <w:b/>
+          <w:sz w:val="28"/>
+          <w:szCs w:val="28"/>
+        </w:rPr>
+      </w:pPr>
+      <w:r>
+        <w:rPr>
+          <w:b/>
+          <w:sz w:val="28"/>
+          <w:szCs w:val="28"/>
+        </w:rPr>
+        <w:t xml:space="preserve">Approved Vendors </w:t>
+      </w:r>
+    </w:p>
+    <w:p>
+      <w:pPr>
+        <w:pStyle w:val="ListParagraph"/>
+        <w:spacing w:line="480" w:lineRule="auto"/>
+        <w:rPr>
+          <w:sz w:val="24"/>
+          <w:szCs w:val="24"/>
+        </w:rPr>
+      </w:pPr>
+      <w:r>
+        <w:rPr>
+          <w:b/>
+          <w:sz w:val="24"/>
+          <w:szCs w:val="24"/>
+        </w:rPr>
+        <w:tab/>
+      </w:r>
+      <w:r>
+        <w:rPr>
+          <w:sz w:val="24"/>
+          <w:szCs w:val="24"/>
+        </w:rPr>
+        <w:t xml:space="preserve">If the approved vendors sheet needs to be updated simply add the new vendors name in the Approved Vendor Column. It does not matter in what order the vendor names are listed. </w:t>
+      </w:r>
+    </w:p>
+    <w:p>
+      <w:pPr>
+        <w:jc w:val="center"/>
+      </w:pPr>
+    </w:p>
     <w:sectPr>
       <w:pgSz w:w="12240" w:h="15840"/>
       <w:pgMar w:top="1440" w:right="1440" w:bottom="1440" w:left="1440" w:header="720" w:footer="720" w:gutter="0"/>

</xml_diff>

<commit_message>
Updated doc and removed unhepful varible name.
</commit_message>
<xml_diff>
--- a/Personal Purchases.docx
+++ b/Personal Purchases.docx
@@ -83,42 +83,30 @@
           <w:sz w:val="24"/>
           <w:szCs w:val="24"/>
         </w:rPr>
-        <w:t xml:space="preserve">You then will be </w:t>
-      </w:r>
-      <w:r>
-        <w:rPr>
-          <w:sz w:val="24"/>
-          <w:szCs w:val="24"/>
-        </w:rPr>
-        <w:t xml:space="preserve">asked how many P-Card files you want to pull into IDEA. </w:t>
-      </w:r>
-      <w:r>
-        <w:rPr>
-          <w:sz w:val="24"/>
-          <w:szCs w:val="24"/>
-        </w:rPr>
-        <w:t xml:space="preserve"> </w:t>
-      </w:r>
-      <w:r>
-        <w:rPr>
-          <w:sz w:val="24"/>
-          <w:szCs w:val="24"/>
-        </w:rPr>
-        <w:t xml:space="preserve">You will then be able to pick the files you want. </w:t>
-      </w:r>
-      <w:r>
-        <w:rPr>
-          <w:sz w:val="24"/>
-          <w:szCs w:val="24"/>
-        </w:rPr>
-        <w:t>Navigate to the location of the file you want to pull. For this script you will want to select the Excel file</w:t>
-      </w:r>
-      <w:r>
-        <w:rPr>
-          <w:sz w:val="24"/>
-          <w:szCs w:val="24"/>
-        </w:rPr>
-        <w:t xml:space="preserve">s only. </w:t>
+        <w:t>You will then be instructed to run the loop and pull script. This script is located at</w:t>
+      </w:r>
+      <w:proofErr w:type="gramStart"/>
+      <w:r>
+        <w:rPr>
+          <w:sz w:val="24"/>
+          <w:szCs w:val="24"/>
+        </w:rPr>
+        <w:t xml:space="preserve"> ..</w:t>
+      </w:r>
+      <w:proofErr w:type="gramEnd"/>
+      <w:r>
+        <w:rPr>
+          <w:sz w:val="24"/>
+          <w:szCs w:val="24"/>
+        </w:rPr>
+        <w:t>\2020 Activities\A.04.2020 - Continuous Audits\Data Analytics\Active Scripts\Master Scripts</w:t>
+      </w:r>
+      <w:r>
+        <w:rPr>
+          <w:sz w:val="24"/>
+          <w:szCs w:val="24"/>
+        </w:rPr>
+        <w:t xml:space="preserve"> and will allow you to bring in a merge multiple p-card statements. </w:t>
       </w:r>
     </w:p>
     <w:p>
@@ -139,114 +127,42 @@
           <w:sz w:val="24"/>
           <w:szCs w:val="24"/>
         </w:rPr>
-        <w:t>After the script runs for a second, you’ll be asked to bring in the list of approved vendors. This is a spread sheet off all the vendors that show up as unapproved purchase types but who are ok for employees to use. One example would be Kopy Katz. They show what up personal prints, which is not approved, but are an approved vendor to use. The file at the time of this documents write up was is called Approved Vendors. This should be located in</w:t>
-      </w:r>
-      <w:proofErr w:type="gramStart"/>
-      <w:r>
-        <w:rPr>
-          <w:sz w:val="24"/>
-          <w:szCs w:val="24"/>
-        </w:rPr>
-        <w:t xml:space="preserve"> ..</w:t>
-      </w:r>
-      <w:proofErr w:type="gramEnd"/>
-      <w:r>
-        <w:rPr>
-          <w:sz w:val="24"/>
-          <w:szCs w:val="24"/>
-        </w:rPr>
-        <w:t>/[Current Year]</w:t>
-      </w:r>
-      <w:r>
-        <w:rPr>
-          <w:sz w:val="24"/>
-          <w:szCs w:val="24"/>
-        </w:rPr>
-        <w:t xml:space="preserve"> Activities</w:t>
-      </w:r>
-      <w:r>
-        <w:rPr>
-          <w:sz w:val="24"/>
-          <w:szCs w:val="24"/>
-        </w:rPr>
-        <w:t>/</w:t>
-      </w:r>
-      <w:r>
-        <w:rPr>
-          <w:sz w:val="24"/>
-          <w:szCs w:val="24"/>
-        </w:rPr>
-        <w:t>A.04.</w:t>
-      </w:r>
-      <w:r>
-        <w:rPr>
-          <w:sz w:val="24"/>
-          <w:szCs w:val="24"/>
-        </w:rPr>
-        <w:t>[Current Year]</w:t>
-      </w:r>
-      <w:r>
-        <w:rPr>
-          <w:sz w:val="24"/>
-          <w:szCs w:val="24"/>
-        </w:rPr>
-        <w:t xml:space="preserve"> - Continuous Audits</w:t>
-      </w:r>
-      <w:r>
-        <w:rPr>
-          <w:sz w:val="24"/>
-          <w:szCs w:val="24"/>
-        </w:rPr>
-        <w:t>/</w:t>
-      </w:r>
-      <w:r>
-        <w:rPr>
-          <w:sz w:val="24"/>
-          <w:szCs w:val="24"/>
-        </w:rPr>
-        <w:t>Audits</w:t>
-      </w:r>
-      <w:r>
-        <w:rPr>
-          <w:sz w:val="24"/>
-          <w:szCs w:val="24"/>
-        </w:rPr>
-        <w:t>, example: ../</w:t>
-      </w:r>
-      <w:r>
-        <w:rPr>
-          <w:sz w:val="24"/>
-          <w:szCs w:val="24"/>
-        </w:rPr>
-        <w:t>2020 Activities</w:t>
-      </w:r>
-      <w:r>
-        <w:rPr>
-          <w:sz w:val="24"/>
-          <w:szCs w:val="24"/>
-        </w:rPr>
-        <w:t>/</w:t>
-      </w:r>
-      <w:r>
-        <w:rPr>
-          <w:sz w:val="24"/>
-          <w:szCs w:val="24"/>
-        </w:rPr>
-        <w:t>A.04.2020 - Continuous Audits</w:t>
-      </w:r>
-      <w:r>
-        <w:rPr>
-          <w:sz w:val="24"/>
-          <w:szCs w:val="24"/>
-        </w:rPr>
-        <w:t>/</w:t>
-      </w:r>
-      <w:r>
-        <w:rPr>
-          <w:sz w:val="24"/>
-          <w:szCs w:val="24"/>
-        </w:rPr>
-        <w:t>Audits</w:t>
+        <w:t xml:space="preserve">You then will be </w:t>
+      </w:r>
+      <w:r>
+        <w:rPr>
+          <w:sz w:val="24"/>
+          <w:szCs w:val="24"/>
+        </w:rPr>
+        <w:t xml:space="preserve">asked how many P-Card files you want to pull into IDEA. </w:t>
+      </w:r>
+      <w:r>
+        <w:rPr>
+          <w:sz w:val="24"/>
+          <w:szCs w:val="24"/>
+        </w:rPr>
+        <w:t xml:space="preserve"> </w:t>
+      </w:r>
+      <w:r>
+        <w:rPr>
+          <w:sz w:val="24"/>
+          <w:szCs w:val="24"/>
+        </w:rPr>
+        <w:t xml:space="preserve">You will then be able to pick the files you want. </w:t>
+      </w:r>
+      <w:r>
+        <w:rPr>
+          <w:sz w:val="24"/>
+          <w:szCs w:val="24"/>
+        </w:rPr>
+        <w:t>Navigate to the location of the file you want to pull. For this script you will want to select the Excel file</w:t>
+      </w:r>
+      <w:r>
+        <w:rPr>
+          <w:sz w:val="24"/>
+          <w:szCs w:val="24"/>
+        </w:rPr>
+        <w:t xml:space="preserve">s only. </w:t>
       </w:r>
     </w:p>
     <w:p>
@@ -267,56 +183,123 @@
           <w:sz w:val="24"/>
           <w:szCs w:val="24"/>
         </w:rPr>
-        <w:t>After this the script will run to finish. A</w:t>
-      </w:r>
-      <w:r>
-        <w:rPr>
-          <w:sz w:val="24"/>
-          <w:szCs w:val="24"/>
-        </w:rPr>
-        <w:t xml:space="preserve"> new file</w:t>
-      </w:r>
-      <w:r>
-        <w:rPr>
-          <w:sz w:val="24"/>
-          <w:szCs w:val="24"/>
-        </w:rPr>
-        <w:t xml:space="preserve"> will be</w:t>
-      </w:r>
-      <w:r>
-        <w:rPr>
-          <w:sz w:val="24"/>
-          <w:szCs w:val="24"/>
-        </w:rPr>
-        <w:t xml:space="preserve"> created</w:t>
-      </w:r>
-      <w:r>
-        <w:rPr>
-          <w:sz w:val="24"/>
-          <w:szCs w:val="24"/>
-        </w:rPr>
-        <w:t xml:space="preserve"> which</w:t>
-      </w:r>
-      <w:r>
-        <w:rPr>
-          <w:sz w:val="24"/>
-          <w:szCs w:val="24"/>
-        </w:rPr>
-        <w:t xml:space="preserve"> will hold all of the sub-databases that had no information in them. </w:t>
-      </w:r>
-      <w:r>
-        <w:rPr>
-          <w:sz w:val="24"/>
-          <w:szCs w:val="24"/>
-        </w:rPr>
-        <w:t xml:space="preserve">The rest of the databases will be merged into one database called, “List of blocked Merchant Category Codes Cleaned.” </w:t>
-      </w:r>
-      <w:r>
-        <w:rPr>
-          <w:sz w:val="24"/>
-          <w:szCs w:val="24"/>
-        </w:rPr>
-        <w:t xml:space="preserve"> </w:t>
+        <w:t xml:space="preserve">After the script runs for a second, you’ll be asked to bring in the list of approved vendors. This is a spread sheet off all the vendors that show up as unapproved purchase types but who are ok for employees to use. One example would be Kopy Katz. They show what up personal prints, which is not approved, but are an approved vendor to </w:t>
+      </w:r>
+      <w:bookmarkStart w:id="0" w:name="_GoBack"/>
+      <w:bookmarkEnd w:id="0"/>
+      <w:r>
+        <w:rPr>
+          <w:sz w:val="24"/>
+          <w:szCs w:val="24"/>
+        </w:rPr>
+        <w:t>use. The file at the time of this documents write up was is called Approved Vendors. This should be located in</w:t>
+      </w:r>
+      <w:proofErr w:type="gramStart"/>
+      <w:r>
+        <w:rPr>
+          <w:sz w:val="24"/>
+          <w:szCs w:val="24"/>
+        </w:rPr>
+        <w:t xml:space="preserve"> ..</w:t>
+      </w:r>
+      <w:proofErr w:type="gramEnd"/>
+      <w:r>
+        <w:rPr>
+          <w:sz w:val="24"/>
+          <w:szCs w:val="24"/>
+        </w:rPr>
+        <w:t>/[Current Year]</w:t>
+      </w:r>
+      <w:r>
+        <w:rPr>
+          <w:sz w:val="24"/>
+          <w:szCs w:val="24"/>
+        </w:rPr>
+        <w:t xml:space="preserve"> Activities</w:t>
+      </w:r>
+      <w:r>
+        <w:rPr>
+          <w:sz w:val="24"/>
+          <w:szCs w:val="24"/>
+        </w:rPr>
+        <w:t>/</w:t>
+      </w:r>
+      <w:r>
+        <w:rPr>
+          <w:sz w:val="24"/>
+          <w:szCs w:val="24"/>
+        </w:rPr>
+        <w:t>A.04.</w:t>
+      </w:r>
+      <w:r>
+        <w:rPr>
+          <w:sz w:val="24"/>
+          <w:szCs w:val="24"/>
+        </w:rPr>
+        <w:t>[Current Year]</w:t>
+      </w:r>
+      <w:r>
+        <w:rPr>
+          <w:sz w:val="24"/>
+          <w:szCs w:val="24"/>
+        </w:rPr>
+        <w:t xml:space="preserve"> - Continuous Audits</w:t>
+      </w:r>
+      <w:r>
+        <w:rPr>
+          <w:sz w:val="24"/>
+          <w:szCs w:val="24"/>
+        </w:rPr>
+        <w:t>/</w:t>
+      </w:r>
+      <w:r>
+        <w:rPr>
+          <w:sz w:val="24"/>
+          <w:szCs w:val="24"/>
+        </w:rPr>
+        <w:t>Audits</w:t>
+      </w:r>
+      <w:r>
+        <w:rPr>
+          <w:sz w:val="24"/>
+          <w:szCs w:val="24"/>
+        </w:rPr>
+        <w:t>, example: ../</w:t>
+      </w:r>
+      <w:r>
+        <w:rPr>
+          <w:sz w:val="24"/>
+          <w:szCs w:val="24"/>
+        </w:rPr>
+        <w:t>2020 Activities</w:t>
+      </w:r>
+      <w:r>
+        <w:rPr>
+          <w:sz w:val="24"/>
+          <w:szCs w:val="24"/>
+        </w:rPr>
+        <w:t>/</w:t>
+      </w:r>
+      <w:r>
+        <w:rPr>
+          <w:sz w:val="24"/>
+          <w:szCs w:val="24"/>
+        </w:rPr>
+        <w:t>A.04.2020 - Continuous Audits</w:t>
+      </w:r>
+      <w:r>
+        <w:rPr>
+          <w:sz w:val="24"/>
+          <w:szCs w:val="24"/>
+        </w:rPr>
+        <w:t>/</w:t>
+      </w:r>
+      <w:r>
+        <w:rPr>
+          <w:sz w:val="24"/>
+          <w:szCs w:val="24"/>
+        </w:rPr>
+        <w:t>Audits</w:t>
       </w:r>
     </w:p>
     <w:p>
@@ -337,6 +320,76 @@
           <w:sz w:val="24"/>
           <w:szCs w:val="24"/>
         </w:rPr>
+        <w:t>After this the script will run to finish. A</w:t>
+      </w:r>
+      <w:r>
+        <w:rPr>
+          <w:sz w:val="24"/>
+          <w:szCs w:val="24"/>
+        </w:rPr>
+        <w:t xml:space="preserve"> new file</w:t>
+      </w:r>
+      <w:r>
+        <w:rPr>
+          <w:sz w:val="24"/>
+          <w:szCs w:val="24"/>
+        </w:rPr>
+        <w:t xml:space="preserve"> will be</w:t>
+      </w:r>
+      <w:r>
+        <w:rPr>
+          <w:sz w:val="24"/>
+          <w:szCs w:val="24"/>
+        </w:rPr>
+        <w:t xml:space="preserve"> created</w:t>
+      </w:r>
+      <w:r>
+        <w:rPr>
+          <w:sz w:val="24"/>
+          <w:szCs w:val="24"/>
+        </w:rPr>
+        <w:t xml:space="preserve"> which</w:t>
+      </w:r>
+      <w:r>
+        <w:rPr>
+          <w:sz w:val="24"/>
+          <w:szCs w:val="24"/>
+        </w:rPr>
+        <w:t xml:space="preserve"> will hold all of the sub-databases that had no information in them. </w:t>
+      </w:r>
+      <w:r>
+        <w:rPr>
+          <w:sz w:val="24"/>
+          <w:szCs w:val="24"/>
+        </w:rPr>
+        <w:t xml:space="preserve">The rest of the databases will be merged into one database called, “List of blocked Merchant Category Codes Cleaned.” </w:t>
+      </w:r>
+      <w:r>
+        <w:rPr>
+          <w:sz w:val="24"/>
+          <w:szCs w:val="24"/>
+        </w:rPr>
+        <w:t xml:space="preserve"> </w:t>
+      </w:r>
+    </w:p>
+    <w:p>
+      <w:pPr>
+        <w:pStyle w:val="ListParagraph"/>
+        <w:numPr>
+          <w:ilvl w:val="0"/>
+          <w:numId w:val="3"/>
+        </w:numPr>
+        <w:spacing w:line="480" w:lineRule="auto"/>
+        <w:rPr>
+          <w:sz w:val="24"/>
+          <w:szCs w:val="24"/>
+        </w:rPr>
+      </w:pPr>
+      <w:r>
+        <w:rPr>
+          <w:sz w:val="24"/>
+          <w:szCs w:val="24"/>
+        </w:rPr>
         <w:t xml:space="preserve">In the last step you will be asked if you need to append the final result to a database or create a new one. </w:t>
       </w:r>
       <w:r>
@@ -359,7 +412,15 @@
           <w:sz w:val="24"/>
           <w:szCs w:val="24"/>
         </w:rPr>
-        <w:t>file, ..</w:t>
+        <w:t xml:space="preserve">file, </w:t>
+      </w:r>
+      <w:r>
+        <w:rPr>
+          <w:sz w:val="24"/>
+          <w:szCs w:val="24"/>
+        </w:rPr>
+        <w:lastRenderedPageBreak/>
+        <w:t>..</w:t>
       </w:r>
       <w:proofErr w:type="gramEnd"/>
       <w:r>
@@ -453,24 +514,7 @@
           <w:sz w:val="24"/>
           <w:szCs w:val="24"/>
         </w:rPr>
-        <w:t xml:space="preserve">a new database for you to append future audits </w:t>
-      </w:r>
-      <w:r>
-        <w:rPr>
-          <w:sz w:val="24"/>
-          <w:szCs w:val="24"/>
-        </w:rPr>
-        <w:lastRenderedPageBreak/>
-        <w:t>to later. You will then be given</w:t>
-      </w:r>
-      <w:bookmarkStart w:id="0" w:name="_GoBack"/>
-      <w:bookmarkEnd w:id="0"/>
-      <w:r>
-        <w:rPr>
-          <w:sz w:val="24"/>
-          <w:szCs w:val="24"/>
-        </w:rPr>
-        <w:t xml:space="preserve"> the option to save that new database somewhere on your computer. </w:t>
+        <w:t xml:space="preserve">a new database for you to append future audits to later. You will then be given the option to save that new database somewhere on your computer. </w:t>
       </w:r>
     </w:p>
     <w:p>

</xml_diff>